<commit_message>
feat: Completed PROG1075 A2-2
</commit_message>
<xml_diff>
--- a/Courses/PROG1075 - Structured Project II/Modules/Module 2 - Introduction to LINQ and List Collection/Assignments/A2-1_LINQandLists.docx
+++ b/Courses/PROG1075 - Structured Project II/Modules/Module 2 - Introduction to LINQ and List Collection/Assignments/A2-1_LINQandLists.docx
@@ -16,7 +16,41 @@
           <w:sz w:val="28"/>
           <w:szCs w:val="28"/>
         </w:rPr>
-        <w:t>A2-1: LINQ and Lists</w:t>
+        <w:t>A2-</w:t>
+      </w:r>
+      <w:r>
+        <w:rPr>
+          <w:b/>
+          <w:sz w:val="28"/>
+          <w:szCs w:val="28"/>
+        </w:rPr>
+        <w:t>1</w:t>
+      </w:r>
+      <w:r>
+        <w:rPr>
+          <w:b/>
+          <w:sz w:val="28"/>
+          <w:szCs w:val="28"/>
+        </w:rPr>
+        <w:t>:</w:t>
+      </w:r>
+      <w:r>
+        <w:rPr>
+          <w:b/>
+          <w:sz w:val="28"/>
+          <w:szCs w:val="28"/>
+        </w:rPr>
+        <w:t xml:space="preserve"> </w:t>
+      </w:r>
+      <w:bookmarkStart w:id="0" w:name="_GoBack"/>
+      <w:bookmarkEnd w:id="0"/>
+      <w:r>
+        <w:rPr>
+          <w:b/>
+          <w:sz w:val="28"/>
+          <w:szCs w:val="28"/>
+        </w:rPr>
+        <w:t>LINQ and Lists</w:t>
       </w:r>
     </w:p>
     <w:p>
@@ -27,8 +61,146 @@
           <w:szCs w:val="28"/>
         </w:rPr>
       </w:pPr>
-      <w:bookmarkStart w:id="0" w:name="_GoBack"/>
-      <w:bookmarkEnd w:id="0"/>
+      <w:r>
+        <w:rPr>
+          <w:noProof/>
+        </w:rPr>
+        <w:drawing>
+          <wp:inline distT="0" distB="0" distL="0" distR="0" wp14:anchorId="08717401" wp14:editId="3EDEE329">
+            <wp:extent cx="5943600" cy="5097145"/>
+            <wp:effectExtent l="0" t="0" r="0" b="8255"/>
+            <wp:docPr id="1" name="Picture 1"/>
+            <wp:cNvGraphicFramePr>
+              <a:graphicFrameLocks xmlns:a="http://schemas.openxmlformats.org/drawingml/2006/main" noChangeAspect="1"/>
+            </wp:cNvGraphicFramePr>
+            <a:graphic xmlns:a="http://schemas.openxmlformats.org/drawingml/2006/main">
+              <a:graphicData uri="http://schemas.openxmlformats.org/drawingml/2006/picture">
+                <pic:pic xmlns:pic="http://schemas.openxmlformats.org/drawingml/2006/picture">
+                  <pic:nvPicPr>
+                    <pic:cNvPr id="1" name=""/>
+                    <pic:cNvPicPr/>
+                  </pic:nvPicPr>
+                  <pic:blipFill>
+                    <a:blip r:embed="rId4"/>
+                    <a:stretch>
+                      <a:fillRect/>
+                    </a:stretch>
+                  </pic:blipFill>
+                  <pic:spPr>
+                    <a:xfrm>
+                      <a:off x="0" y="0"/>
+                      <a:ext cx="5943600" cy="5097145"/>
+                    </a:xfrm>
+                    <a:prstGeom prst="rect">
+                      <a:avLst/>
+                    </a:prstGeom>
+                  </pic:spPr>
+                </pic:pic>
+              </a:graphicData>
+            </a:graphic>
+          </wp:inline>
+        </w:drawing>
+      </w:r>
+    </w:p>
+    <w:p>
+      <w:pPr>
+        <w:rPr>
+          <w:b/>
+          <w:sz w:val="28"/>
+          <w:szCs w:val="28"/>
+        </w:rPr>
+      </w:pPr>
+      <w:r>
+        <w:rPr>
+          <w:noProof/>
+        </w:rPr>
+        <w:lastRenderedPageBreak/>
+        <w:drawing>
+          <wp:inline distT="0" distB="0" distL="0" distR="0" wp14:anchorId="5E818433" wp14:editId="3F43E188">
+            <wp:extent cx="5943600" cy="5037455"/>
+            <wp:effectExtent l="0" t="0" r="0" b="0"/>
+            <wp:docPr id="2" name="Picture 2"/>
+            <wp:cNvGraphicFramePr>
+              <a:graphicFrameLocks xmlns:a="http://schemas.openxmlformats.org/drawingml/2006/main" noChangeAspect="1"/>
+            </wp:cNvGraphicFramePr>
+            <a:graphic xmlns:a="http://schemas.openxmlformats.org/drawingml/2006/main">
+              <a:graphicData uri="http://schemas.openxmlformats.org/drawingml/2006/picture">
+                <pic:pic xmlns:pic="http://schemas.openxmlformats.org/drawingml/2006/picture">
+                  <pic:nvPicPr>
+                    <pic:cNvPr id="1" name=""/>
+                    <pic:cNvPicPr/>
+                  </pic:nvPicPr>
+                  <pic:blipFill>
+                    <a:blip r:embed="rId5"/>
+                    <a:stretch>
+                      <a:fillRect/>
+                    </a:stretch>
+                  </pic:blipFill>
+                  <pic:spPr>
+                    <a:xfrm>
+                      <a:off x="0" y="0"/>
+                      <a:ext cx="5943600" cy="5037455"/>
+                    </a:xfrm>
+                    <a:prstGeom prst="rect">
+                      <a:avLst/>
+                    </a:prstGeom>
+                  </pic:spPr>
+                </pic:pic>
+              </a:graphicData>
+            </a:graphic>
+          </wp:inline>
+        </w:drawing>
+      </w:r>
+    </w:p>
+    <w:p>
+      <w:pPr>
+        <w:rPr>
+          <w:b/>
+          <w:sz w:val="28"/>
+          <w:szCs w:val="28"/>
+        </w:rPr>
+      </w:pPr>
+      <w:r>
+        <w:rPr>
+          <w:noProof/>
+        </w:rPr>
+        <w:lastRenderedPageBreak/>
+        <w:drawing>
+          <wp:inline distT="0" distB="0" distL="0" distR="0" wp14:anchorId="6A126C04" wp14:editId="188E9270">
+            <wp:extent cx="5943600" cy="4722495"/>
+            <wp:effectExtent l="0" t="0" r="0" b="1905"/>
+            <wp:docPr id="4" name="Picture 4"/>
+            <wp:cNvGraphicFramePr>
+              <a:graphicFrameLocks xmlns:a="http://schemas.openxmlformats.org/drawingml/2006/main" noChangeAspect="1"/>
+            </wp:cNvGraphicFramePr>
+            <a:graphic xmlns:a="http://schemas.openxmlformats.org/drawingml/2006/main">
+              <a:graphicData uri="http://schemas.openxmlformats.org/drawingml/2006/picture">
+                <pic:pic xmlns:pic="http://schemas.openxmlformats.org/drawingml/2006/picture">
+                  <pic:nvPicPr>
+                    <pic:cNvPr id="1" name=""/>
+                    <pic:cNvPicPr/>
+                  </pic:nvPicPr>
+                  <pic:blipFill>
+                    <a:blip r:embed="rId6"/>
+                    <a:stretch>
+                      <a:fillRect/>
+                    </a:stretch>
+                  </pic:blipFill>
+                  <pic:spPr>
+                    <a:xfrm>
+                      <a:off x="0" y="0"/>
+                      <a:ext cx="5943600" cy="4722495"/>
+                    </a:xfrm>
+                    <a:prstGeom prst="rect">
+                      <a:avLst/>
+                    </a:prstGeom>
+                  </pic:spPr>
+                </pic:pic>
+              </a:graphicData>
+            </a:graphic>
+          </wp:inline>
+        </w:drawing>
+      </w:r>
     </w:p>
     <w:sectPr>
       <w:pgSz w:w="12240" w:h="15840"/>

</xml_diff>